<commit_message>
Update CS4125 Project Report.docx
</commit_message>
<xml_diff>
--- a/CS4125 Project Report.docx
+++ b/CS4125 Project Report.docx
@@ -133,7 +133,23 @@
           <w:sz w:val="36"/>
           <w:szCs w:val="36"/>
         </w:rPr>
-        <w:t>Kristof Flaks 15169081</w:t>
+        <w:t>Kristof Flaks</w:t>
+      </w:r>
+      <w:r>
+        <w:rPr>
+          <w:sz w:val="36"/>
+          <w:szCs w:val="36"/>
+        </w:rPr>
+        <w:t>:</w:t>
+      </w:r>
+      <w:bookmarkStart w:id="0" w:name="_GoBack"/>
+      <w:bookmarkEnd w:id="0"/>
+      <w:r>
+        <w:rPr>
+          <w:sz w:val="36"/>
+          <w:szCs w:val="36"/>
+        </w:rPr>
+        <w:t xml:space="preserve"> 15169081</w:t>
       </w:r>
     </w:p>
     <w:p>
@@ -161,9 +177,23 @@
           <w:sz w:val="36"/>
           <w:szCs w:val="36"/>
         </w:rPr>
-        <w:t>Schahill</w:t>
+        <w:t>S</w:t>
+      </w:r>
+      <w:r>
+        <w:rPr>
+          <w:sz w:val="36"/>
+          <w:szCs w:val="36"/>
+        </w:rPr>
+        <w:t>cahill</w:t>
       </w:r>
       <w:proofErr w:type="spellEnd"/>
+      <w:r>
+        <w:rPr>
+          <w:sz w:val="36"/>
+          <w:szCs w:val="36"/>
+        </w:rPr>
+        <w:t>: 16177797</w:t>
+      </w:r>
     </w:p>
     <w:p>
       <w:pPr>
@@ -1363,8 +1393,6 @@
         </w:rPr>
         <w:t>Use Case Descriptions</w:t>
       </w:r>
-      <w:bookmarkStart w:id="0" w:name="_GoBack"/>
-      <w:bookmarkEnd w:id="0"/>
     </w:p>
     <w:p>
       <w:pPr>

</xml_diff>